<commit_message>
Tools to edit the RTF output
</commit_message>
<xml_diff>
--- a/tools/Editing Instructions.docx
+++ b/tools/Editing Instructions.docx
@@ -4,7 +4,15 @@
   <w:body>
     <w:p>
       <w:r>
-        <w:t xml:space="preserve">The text content exported from the UML model is in RTF format. It is usually easier to edit the RTF using Word than to edit the AsciiDoc. </w:t>
+        <w:t xml:space="preserve">The text content exported from the UML model is in RTF format. It is usually easier to edit the RTF using Word than to edit the </w:t>
+      </w:r>
+      <w:proofErr w:type="spellStart"/>
+      <w:r>
+        <w:t>AsciiDoc</w:t>
+      </w:r>
+      <w:proofErr w:type="spellEnd"/>
+      <w:r>
+        <w:t xml:space="preserve">. </w:t>
       </w:r>
     </w:p>
     <w:p>
@@ -16,7 +24,7 @@
         </w:numPr>
       </w:pPr>
       <w:r>
-        <w:t>Delete all instances of the stereotype &lt;&lt;Property&gt;&gt;</w:t>
+        <w:t>Run the edit-rdf.sh tool in the directory with the exported RTF files. This is a shell script and must be run in a Linux shell environment.</w:t>
       </w:r>
     </w:p>
     <w:p>
@@ -27,33 +35,11 @@
           <w:numId w:val="2"/>
         </w:numPr>
       </w:pPr>
-      <w:r>
-        <w:t>Replace all instances of &lt;&lt;&gt;&gt; with an appropriate substitute (NA or None)</w:t>
-      </w:r>
-    </w:p>
-    <w:p>
-      <w:pPr>
-        <w:pStyle w:val="ListParagraph"/>
-        <w:numPr>
-          <w:ilvl w:val="0"/>
-          <w:numId w:val="2"/>
-        </w:numPr>
-      </w:pPr>
-      <w:r>
-        <w:t>If the multiplicity of an attribute or relation is not provided, add [1..1]</w:t>
-      </w:r>
-    </w:p>
-    <w:p>
-      <w:pPr>
-        <w:pStyle w:val="ListParagraph"/>
-        <w:numPr>
-          <w:ilvl w:val="0"/>
-          <w:numId w:val="2"/>
-        </w:numPr>
-      </w:pPr>
+      <w:proofErr w:type="gramStart"/>
       <w:r>
         <w:t>Do a spell check (UK English)</w:t>
       </w:r>
+      <w:proofErr w:type="gramEnd"/>
     </w:p>
     <w:p/>
     <w:p>
@@ -61,8 +47,13 @@
         <w:t>Editing UML Summary Exports</w:t>
       </w:r>
       <w:r>
-        <w:t xml:space="preserve"> into AsciiDoc</w:t>
-      </w:r>
+        <w:t xml:space="preserve"> into </w:t>
+      </w:r>
+      <w:proofErr w:type="spellStart"/>
+      <w:r>
+        <w:t>AsciiDoc</w:t>
+      </w:r>
+      <w:proofErr w:type="spellEnd"/>
     </w:p>
     <w:p>
       <w:pPr>
@@ -84,9 +75,11 @@
           <w:numId w:val="3"/>
         </w:numPr>
       </w:pPr>
+      <w:proofErr w:type="spellStart"/>
       <w:r>
         <w:t>TopLevelFeatureType</w:t>
       </w:r>
+      <w:proofErr w:type="spellEnd"/>
     </w:p>
     <w:p>
       <w:pPr>
@@ -96,9 +89,11 @@
           <w:numId w:val="3"/>
         </w:numPr>
       </w:pPr>
+      <w:proofErr w:type="spellStart"/>
       <w:r>
         <w:t>FeatureType</w:t>
       </w:r>
+      <w:proofErr w:type="spellEnd"/>
     </w:p>
     <w:p>
       <w:pPr>
@@ -120,9 +115,11 @@
           <w:numId w:val="3"/>
         </w:numPr>
       </w:pPr>
+      <w:proofErr w:type="spellStart"/>
       <w:r>
         <w:t>DataType</w:t>
       </w:r>
+      <w:proofErr w:type="spellEnd"/>
     </w:p>
     <w:p>
       <w:pPr>
@@ -168,9 +165,11 @@
           <w:numId w:val="3"/>
         </w:numPr>
       </w:pPr>
+      <w:proofErr w:type="spellStart"/>
       <w:r>
         <w:t>Codelists</w:t>
       </w:r>
+      <w:proofErr w:type="spellEnd"/>
     </w:p>
     <w:p>
       <w:pPr>
@@ -199,7 +198,15 @@
         <w:t>«Enumeration»</w:t>
       </w:r>
       <w:r>
-        <w:t xml:space="preserve"> sterotype in the ‘name’ column for each enumeration.</w:t>
+        <w:t xml:space="preserve"> </w:t>
+      </w:r>
+      <w:proofErr w:type="spellStart"/>
+      <w:r>
+        <w:t>sterotype</w:t>
+      </w:r>
+      <w:proofErr w:type="spellEnd"/>
+      <w:r>
+        <w:t xml:space="preserve"> in the ‘name’ column for each enumeration.</w:t>
       </w:r>
     </w:p>
     <w:p>

</xml_diff>